<commit_message>
Extra opdracht + cheatsheet
</commit_message>
<xml_diff>
--- a/Cheatsheet/Cheatsheet.docx
+++ b/Cheatsheet/Cheatsheet.docx
@@ -77,143 +77,291 @@
           <w:lang w:val="nl-NL"/>
         </w:rPr>
       </w:pPr>
-      <w:proofErr w:type="spellStart"/>
-      <w:r>
-        <w:rPr>
-          <w:lang w:val="nl-NL"/>
-        </w:rPr>
-        <w:t>Boolean</w:t>
-      </w:r>
-      <w:proofErr w:type="spellEnd"/>
-      <w:r>
-        <w:rPr>
-          <w:lang w:val="nl-NL"/>
-        </w:rPr>
-        <w:t xml:space="preserve"> kan gebruikt woorden als een </w:t>
-      </w:r>
-      <w:proofErr w:type="spellStart"/>
-      <w:r>
-        <w:rPr>
-          <w:lang w:val="nl-NL"/>
-        </w:rPr>
-        <w:t>veriable</w:t>
-      </w:r>
-      <w:proofErr w:type="spellEnd"/>
-    </w:p>
-    <w:p>
-      <w:pPr>
-        <w:rPr>
-          <w:lang w:val="nl-NL"/>
-        </w:rPr>
-      </w:pPr>
-      <w:r>
-        <w:rPr>
-          <w:lang w:val="nl-NL"/>
-        </w:rPr>
-        <w:t>Als ergens een “!” staat betekent het niet. Dus als je bijvoorbeeld !a ziet kan het beteken dat als het “</w:t>
-      </w:r>
-      <w:proofErr w:type="spellStart"/>
-      <w:r>
-        <w:rPr>
-          <w:lang w:val="nl-NL"/>
-        </w:rPr>
+      <w:r>
+        <w:rPr>
+          <w:lang w:val="nl-NL"/>
+        </w:rPr>
+        <w:t>Boolean kan gebruikt woorden als een veriable</w:t>
+      </w:r>
+    </w:p>
+    <w:p>
+      <w:pPr>
+        <w:rPr>
+          <w:lang w:val="nl-NL"/>
+        </w:rPr>
+      </w:pPr>
+      <w:r>
+        <w:rPr>
+          <w:lang w:val="nl-NL"/>
+        </w:rPr>
+        <w:t>Als ergens een “!” staat betekent het niet. Dus als je bijvoorbeeld !a ziet kan het beteken dat als het “false” is dat het true word</w:t>
+      </w:r>
+    </w:p>
+    <w:p>
+      <w:pPr>
+        <w:rPr>
+          <w:lang w:val="nl-NL"/>
+        </w:rPr>
+      </w:pPr>
+    </w:p>
+    <w:p>
+      <w:pPr>
+        <w:rPr>
+          <w:lang w:val="nl-NL"/>
+        </w:rPr>
+      </w:pPr>
+      <w:r>
+        <w:rPr>
+          <w:lang w:val="nl-NL"/>
+        </w:rPr>
+        <w:t>Met “&amp;&amp;” moet alles true zijn</w:t>
+      </w:r>
+      <w:r>
+        <w:rPr>
+          <w:lang w:val="nl-NL"/>
+        </w:rPr>
+        <w:br/>
+        <w:t>Met “||” Moet er minimaal 1 true zijn om de hele lijn true te maken</w:t>
+      </w:r>
+    </w:p>
+    <w:p>
+      <w:pPr>
+        <w:rPr>
+          <w:lang w:val="nl-NL"/>
+        </w:rPr>
+      </w:pPr>
+    </w:p>
+    <w:p>
+      <w:pPr>
+        <w:rPr>
+          <w:lang w:val="nl-NL"/>
+        </w:rPr>
+      </w:pPr>
+      <w:r>
+        <w:rPr>
+          <w:lang w:val="nl-NL"/>
+        </w:rPr>
+        <w:t>Gelijk aan:  ==</w:t>
+      </w:r>
+    </w:p>
+    <w:p>
+      <w:pPr>
+        <w:rPr>
+          <w:lang w:val="nl-NL"/>
+        </w:rPr>
+      </w:pPr>
+      <w:r>
+        <w:rPr>
+          <w:lang w:val="nl-NL"/>
+        </w:rPr>
+        <w:t>Kleiner dan:  &lt;</w:t>
+      </w:r>
+    </w:p>
+    <w:p>
+      <w:pPr>
+        <w:rPr>
+          <w:lang w:val="nl-NL"/>
+        </w:rPr>
+      </w:pPr>
+      <w:r>
+        <w:rPr>
+          <w:lang w:val="nl-NL"/>
+        </w:rPr>
+        <w:t>Groter dan:  &gt;</w:t>
+      </w:r>
+    </w:p>
+    <w:p>
+      <w:pPr>
+        <w:rPr>
+          <w:lang w:val="nl-NL"/>
+        </w:rPr>
+      </w:pPr>
+      <w:r>
+        <w:rPr>
+          <w:lang w:val="nl-NL"/>
+        </w:rPr>
+        <w:t>Groter of gelijk aan:  &gt;=</w:t>
+      </w:r>
+    </w:p>
+    <w:p>
+      <w:pPr>
+        <w:rPr>
+          <w:lang w:val="nl-NL"/>
+        </w:rPr>
+      </w:pPr>
+      <w:r>
+        <w:rPr>
+          <w:lang w:val="nl-NL"/>
+        </w:rPr>
+        <w:t>Kleiner of gelijk aan:  &lt;=</w:t>
+      </w:r>
+    </w:p>
+    <w:p>
+      <w:pPr>
+        <w:rPr>
+          <w:lang w:val="nl-NL"/>
+        </w:rPr>
+      </w:pPr>
+    </w:p>
+    <w:p>
+      <w:pPr>
+        <w:rPr>
+          <w:lang w:val="en-US"/>
+        </w:rPr>
+      </w:pPr>
+      <w:r>
+        <w:rPr>
+          <w:lang w:val="en-US"/>
+        </w:rPr>
+        <w:t>True</w:t>
+      </w:r>
+      <w:r>
+        <w:rPr>
+          <w:lang w:val="en-US"/>
+        </w:rPr>
+        <w:t>&amp;&amp;</w:t>
+      </w:r>
+      <w:r>
+        <w:rPr>
+          <w:lang w:val="en-US"/>
+        </w:rPr>
+        <w:tab/>
+        <w:t>tr</w:t>
+      </w:r>
+      <w:r>
+        <w:rPr>
+          <w:lang w:val="en-US"/>
+        </w:rPr>
+        <w:t>ue</w:t>
+      </w:r>
+      <w:r>
+        <w:rPr>
+          <w:lang w:val="en-US"/>
+        </w:rPr>
+        <w:tab/>
+      </w:r>
+      <w:r>
+        <w:rPr>
+          <w:lang w:val="en-US"/>
+        </w:rPr>
+        <w:tab/>
+        <w:t>true</w:t>
+      </w:r>
+    </w:p>
+    <w:p>
+      <w:pPr>
+        <w:rPr>
+          <w:lang w:val="en-US"/>
+        </w:rPr>
+      </w:pPr>
+      <w:r>
+        <w:rPr>
+          <w:lang w:val="en-US"/>
+        </w:rPr>
+        <w:t>False</w:t>
+      </w:r>
+      <w:r>
+        <w:rPr>
+          <w:lang w:val="en-US"/>
+        </w:rPr>
+        <w:t>&amp;&amp;true</w:t>
+      </w:r>
+      <w:r>
+        <w:rPr>
+          <w:lang w:val="en-US"/>
+        </w:rPr>
+        <w:tab/>
+      </w:r>
+      <w:r>
+        <w:rPr>
+          <w:lang w:val="en-US"/>
+        </w:rPr>
+        <w:tab/>
         <w:t>false</w:t>
       </w:r>
-      <w:proofErr w:type="spellEnd"/>
-      <w:r>
-        <w:rPr>
-          <w:lang w:val="nl-NL"/>
-        </w:rPr>
-        <w:t xml:space="preserve">” is dat het </w:t>
-      </w:r>
-      <w:proofErr w:type="spellStart"/>
-      <w:r>
-        <w:rPr>
-          <w:lang w:val="nl-NL"/>
-        </w:rPr>
-        <w:t>true</w:t>
-      </w:r>
-      <w:proofErr w:type="spellEnd"/>
-      <w:r>
-        <w:rPr>
-          <w:lang w:val="nl-NL"/>
-        </w:rPr>
-        <w:t xml:space="preserve"> word</w:t>
-      </w:r>
-    </w:p>
-    <w:p>
-      <w:pPr>
-        <w:rPr>
-          <w:lang w:val="nl-NL"/>
-        </w:rPr>
-      </w:pPr>
-    </w:p>
-    <w:p>
-      <w:pPr>
-        <w:rPr>
-          <w:lang w:val="nl-NL"/>
-        </w:rPr>
-      </w:pPr>
-      <w:r>
-        <w:rPr>
-          <w:lang w:val="nl-NL"/>
-        </w:rPr>
-        <w:t xml:space="preserve">Met “&amp;&amp;” moet alles </w:t>
-      </w:r>
-      <w:proofErr w:type="spellStart"/>
-      <w:r>
-        <w:rPr>
-          <w:lang w:val="nl-NL"/>
-        </w:rPr>
-        <w:t>true</w:t>
-      </w:r>
-      <w:proofErr w:type="spellEnd"/>
-      <w:r>
-        <w:rPr>
-          <w:lang w:val="nl-NL"/>
-        </w:rPr>
-        <w:t xml:space="preserve"> zijn</w:t>
-      </w:r>
-      <w:r>
-        <w:rPr>
-          <w:lang w:val="nl-NL"/>
-        </w:rPr>
-        <w:br/>
-        <w:t xml:space="preserve">Met “||” Moet er minimaal 1 </w:t>
-      </w:r>
-      <w:proofErr w:type="spellStart"/>
-      <w:r>
-        <w:rPr>
-          <w:lang w:val="nl-NL"/>
-        </w:rPr>
-        <w:t>true</w:t>
-      </w:r>
-      <w:proofErr w:type="spellEnd"/>
-      <w:r>
-        <w:rPr>
-          <w:lang w:val="nl-NL"/>
-        </w:rPr>
-        <w:t xml:space="preserve"> zijn om de hele lijn </w:t>
-      </w:r>
-      <w:proofErr w:type="spellStart"/>
-      <w:r>
-        <w:rPr>
-          <w:lang w:val="nl-NL"/>
-        </w:rPr>
-        <w:t>true</w:t>
-      </w:r>
-      <w:proofErr w:type="spellEnd"/>
-      <w:r>
-        <w:rPr>
-          <w:lang w:val="nl-NL"/>
-        </w:rPr>
-        <w:t xml:space="preserve"> te maken</w:t>
-      </w:r>
-    </w:p>
-    <w:p>
-      <w:pPr>
-        <w:rPr>
-          <w:lang w:val="nl-NL"/>
+    </w:p>
+    <w:p>
+      <w:pPr>
+        <w:rPr>
+          <w:lang w:val="en-US"/>
+        </w:rPr>
+      </w:pPr>
+      <w:r>
+        <w:rPr>
+          <w:lang w:val="en-US"/>
+        </w:rPr>
+        <w:t>True</w:t>
+      </w:r>
+      <w:r>
+        <w:rPr>
+          <w:lang w:val="en-US"/>
+        </w:rPr>
+        <w:t>&amp;&amp;</w:t>
+      </w:r>
+      <w:r>
+        <w:rPr>
+          <w:lang w:val="en-US"/>
+        </w:rPr>
+        <w:tab/>
+        <w:t>false</w:t>
+      </w:r>
+      <w:r>
+        <w:rPr>
+          <w:lang w:val="en-US"/>
+        </w:rPr>
+        <w:tab/>
+      </w:r>
+      <w:r>
+        <w:rPr>
+          <w:lang w:val="en-US"/>
+        </w:rPr>
+        <w:tab/>
+        <w:t>false</w:t>
+      </w:r>
+    </w:p>
+    <w:p>
+      <w:pPr>
+        <w:rPr>
+          <w:lang w:val="en-US"/>
+        </w:rPr>
+      </w:pPr>
+      <w:r>
+        <w:rPr>
+          <w:lang w:val="en-US"/>
+        </w:rPr>
+        <w:t>False</w:t>
+      </w:r>
+      <w:r>
+        <w:rPr>
+          <w:lang w:val="en-US"/>
+        </w:rPr>
+        <w:t>&amp;&amp;false</w:t>
+      </w:r>
+      <w:r>
+        <w:rPr>
+          <w:lang w:val="en-US"/>
+        </w:rPr>
+        <w:tab/>
+      </w:r>
+      <w:r>
+        <w:rPr>
+          <w:lang w:val="en-US"/>
+        </w:rPr>
+        <w:tab/>
+        <w:t>false</w:t>
+      </w:r>
+    </w:p>
+    <w:p>
+      <w:pPr>
+        <w:rPr>
+          <w:lang w:val="en-US"/>
+        </w:rPr>
+      </w:pPr>
+    </w:p>
+    <w:p>
+      <w:pPr>
+        <w:rPr>
+          <w:lang w:val="en-US"/>
         </w:rPr>
       </w:pPr>
     </w:p>

</xml_diff>

<commit_message>
9.1-9.2 Added + cheatsheet
cheatsheet geupdate, en een begin aan H09 gemaakt
</commit_message>
<xml_diff>
--- a/Cheatsheet/Cheatsheet.docx
+++ b/Cheatsheet/Cheatsheet.docx
@@ -292,14 +292,22 @@
     <w:p>
       <w:pPr>
         <w:rPr>
-          <w:lang w:val="nl-NL"/>
-        </w:rPr>
-      </w:pPr>
-      <w:r>
-        <w:rPr>
-          <w:lang w:val="nl-NL"/>
-        </w:rPr>
-        <w:t>Voorbeeld:</w:t>
+          <w:lang w:val="en-US"/>
+        </w:rPr>
+      </w:pPr>
+      <w:proofErr w:type="spellStart"/>
+      <w:r>
+        <w:rPr>
+          <w:lang w:val="en-US"/>
+        </w:rPr>
+        <w:t>Voorbeeld</w:t>
+      </w:r>
+      <w:proofErr w:type="spellEnd"/>
+      <w:r>
+        <w:rPr>
+          <w:lang w:val="en-US"/>
+        </w:rPr>
+        <w:t>:</w:t>
       </w:r>
     </w:p>
     <w:p>
@@ -344,15 +352,8 @@
           <w:lang w:val="en-US"/>
         </w:rPr>
         <w:tab/>
-      </w:r>
-      <w:proofErr w:type="spellStart"/>
-      <w:r>
-        <w:rPr>
-          <w:lang w:val="en-US"/>
-        </w:rPr>
         <w:t>true</w:t>
       </w:r>
-      <w:proofErr w:type="spellEnd"/>
     </w:p>
     <w:p>
       <w:pPr>
@@ -396,19 +397,74 @@
         <w:rPr>
           <w:lang w:val="en-US"/>
         </w:rPr>
+        <w:t>-----</w:t>
+      </w:r>
+    </w:p>
+    <w:p>
+      <w:pPr>
+        <w:rPr>
+          <w:lang w:val="en-US"/>
+        </w:rPr>
+      </w:pPr>
+      <w:r>
+        <w:rPr>
+          <w:lang w:val="en-US"/>
+        </w:rPr>
         <w:t>True</w:t>
       </w:r>
       <w:r>
         <w:rPr>
           <w:lang w:val="en-US"/>
         </w:rPr>
-        <w:t>&amp;&amp;</w:t>
+        <w:t>||</w:t>
+      </w:r>
+      <w:r>
+        <w:rPr>
+          <w:lang w:val="en-US"/>
+        </w:rPr>
+        <w:t>false</w:t>
       </w:r>
       <w:r>
         <w:rPr>
           <w:lang w:val="en-US"/>
         </w:rPr>
         <w:tab/>
+      </w:r>
+      <w:r>
+        <w:rPr>
+          <w:lang w:val="en-US"/>
+        </w:rPr>
+        <w:tab/>
+      </w:r>
+      <w:r>
+        <w:rPr>
+          <w:lang w:val="en-US"/>
+        </w:rPr>
+        <w:t>true</w:t>
+      </w:r>
+    </w:p>
+    <w:p>
+      <w:pPr>
+        <w:rPr>
+          <w:lang w:val="en-US"/>
+        </w:rPr>
+      </w:pPr>
+      <w:r>
+        <w:rPr>
+          <w:lang w:val="en-US"/>
+        </w:rPr>
+        <w:t>False</w:t>
+      </w:r>
+      <w:r>
+        <w:rPr>
+          <w:lang w:val="en-US"/>
+        </w:rPr>
+        <w:t>||</w:t>
+      </w:r>
+      <w:r>
+        <w:rPr>
+          <w:lang w:val="en-US"/>
+        </w:rPr>
         <w:t>false</w:t>
       </w:r>
       <w:r>
@@ -438,50 +494,107 @@
           <w:lang w:val="en-US"/>
         </w:rPr>
       </w:pPr>
-      <w:r>
-        <w:rPr>
-          <w:lang w:val="en-US"/>
-        </w:rPr>
-        <w:t>False</w:t>
-      </w:r>
-      <w:r>
-        <w:rPr>
-          <w:lang w:val="en-US"/>
-        </w:rPr>
-        <w:t>&amp;&amp;false</w:t>
-      </w:r>
-      <w:r>
-        <w:rPr>
-          <w:lang w:val="en-US"/>
-        </w:rPr>
-        <w:tab/>
-      </w:r>
-      <w:r>
-        <w:rPr>
-          <w:lang w:val="en-US"/>
-        </w:rPr>
-        <w:tab/>
-      </w:r>
+    </w:p>
+    <w:p>
+      <w:pPr>
+        <w:rPr>
+          <w:lang w:val="nl-NL"/>
+        </w:rPr>
+      </w:pPr>
       <w:proofErr w:type="spellStart"/>
       <w:r>
         <w:rPr>
-          <w:lang w:val="en-US"/>
-        </w:rPr>
-        <w:t>false</w:t>
+          <w:lang w:val="nl-NL"/>
+        </w:rPr>
+        <w:t>Framerate</w:t>
       </w:r>
       <w:proofErr w:type="spellEnd"/>
-    </w:p>
-    <w:p>
-      <w:pPr>
-        <w:rPr>
-          <w:lang w:val="en-US"/>
-        </w:rPr>
-      </w:pPr>
-    </w:p>
-    <w:p>
-      <w:pPr>
-        <w:rPr>
-          <w:lang w:val="en-US"/>
+      <w:r>
+        <w:rPr>
+          <w:lang w:val="nl-NL"/>
+        </w:rPr>
+        <w:t>(int); - Hoevaak de d</w:t>
+      </w:r>
+      <w:r>
+        <w:rPr>
+          <w:lang w:val="nl-NL"/>
+        </w:rPr>
+        <w:t>raw functie wordt uitgevoerd (Dit doe je in de setup)</w:t>
+      </w:r>
+    </w:p>
+    <w:p>
+      <w:pPr>
+        <w:rPr>
+          <w:lang w:val="nl-NL"/>
+        </w:rPr>
+      </w:pPr>
+      <w:proofErr w:type="spellStart"/>
+      <w:r>
+        <w:rPr>
+          <w:lang w:val="nl-NL"/>
+        </w:rPr>
+        <w:t>noLoop</w:t>
+      </w:r>
+      <w:proofErr w:type="spellEnd"/>
+      <w:r>
+        <w:rPr>
+          <w:lang w:val="nl-NL"/>
+        </w:rPr>
+        <w:t>(); - Zorgt ervoor dat de draw functie niet meer in herhaling wordt uitgevoerd</w:t>
+      </w:r>
+    </w:p>
+    <w:p>
+      <w:pPr>
+        <w:rPr>
+          <w:lang w:val="nl-NL"/>
+        </w:rPr>
+      </w:pPr>
+      <w:r>
+        <w:rPr>
+          <w:lang w:val="nl-NL"/>
+        </w:rPr>
+        <w:t>loop(); - Zorgt ervoor dat als de draw functie uitstaat dat hij weer aangaat</w:t>
+      </w:r>
+    </w:p>
+    <w:p>
+      <w:pPr>
+        <w:rPr>
+          <w:lang w:val="nl-NL"/>
+        </w:rPr>
+      </w:pPr>
+      <w:proofErr w:type="spellStart"/>
+      <w:r>
+        <w:rPr>
+          <w:lang w:val="nl-NL"/>
+        </w:rPr>
+        <w:t>redraw</w:t>
+      </w:r>
+      <w:proofErr w:type="spellEnd"/>
+      <w:r>
+        <w:rPr>
+          <w:lang w:val="nl-NL"/>
+        </w:rPr>
+        <w:t>(); - zorgt ervoor dat de draw functie een keer uitgevoerd word. Dit heeft geen zin als de draw op loop staat</w:t>
+      </w:r>
+    </w:p>
+    <w:p>
+      <w:pPr>
+        <w:rPr>
+          <w:lang w:val="nl-NL"/>
+        </w:rPr>
+      </w:pPr>
+    </w:p>
+    <w:p>
+      <w:pPr>
+        <w:rPr>
+          <w:lang w:val="nl-NL"/>
+        </w:rPr>
+      </w:pPr>
+    </w:p>
+    <w:p>
+      <w:pPr>
+        <w:rPr>
+          <w:lang w:val="nl-NL"/>
         </w:rPr>
       </w:pPr>
     </w:p>

</xml_diff>

<commit_message>
handvol changes + opdrachten
</commit_message>
<xml_diff>
--- a/Cheatsheet/Cheatsheet.docx
+++ b/Cheatsheet/Cheatsheet.docx
@@ -513,7 +513,21 @@
         <w:rPr>
           <w:lang w:val="nl-NL"/>
         </w:rPr>
-        <w:t>(int); - Hoevaak de d</w:t>
+        <w:t xml:space="preserve">(int); - </w:t>
+      </w:r>
+      <w:proofErr w:type="spellStart"/>
+      <w:r>
+        <w:rPr>
+          <w:lang w:val="nl-NL"/>
+        </w:rPr>
+        <w:t>Hoevaak</w:t>
+      </w:r>
+      <w:proofErr w:type="spellEnd"/>
+      <w:r>
+        <w:rPr>
+          <w:lang w:val="nl-NL"/>
+        </w:rPr>
+        <w:t xml:space="preserve"> de d</w:t>
       </w:r>
       <w:r>
         <w:rPr>
@@ -576,6 +590,92 @@
         </w:rPr>
         <w:t>(); - zorgt ervoor dat de draw functie een keer uitgevoerd word. Dit heeft geen zin als de draw op loop staat</w:t>
       </w:r>
+    </w:p>
+    <w:p>
+      <w:pPr>
+        <w:rPr>
+          <w:lang w:val="nl-NL"/>
+        </w:rPr>
+      </w:pPr>
+    </w:p>
+    <w:p>
+      <w:pPr>
+        <w:rPr>
+          <w:lang w:val="nl-NL"/>
+        </w:rPr>
+      </w:pPr>
+    </w:p>
+    <w:p>
+      <w:pPr>
+        <w:rPr>
+          <w:lang w:val="nl-NL"/>
+        </w:rPr>
+      </w:pPr>
+      <w:proofErr w:type="spellStart"/>
+      <w:r>
+        <w:rPr>
+          <w:lang w:val="nl-NL"/>
+        </w:rPr>
+        <w:t>void</w:t>
+      </w:r>
+      <w:proofErr w:type="spellEnd"/>
+      <w:r>
+        <w:rPr>
+          <w:lang w:val="nl-NL"/>
+        </w:rPr>
+        <w:t xml:space="preserve"> setup(){} – Wordt aan het begin van je applicatie eenmalig geplaatst moet samen “</w:t>
+      </w:r>
+      <w:proofErr w:type="spellStart"/>
+      <w:r>
+        <w:rPr>
+          <w:lang w:val="nl-NL"/>
+        </w:rPr>
+        <w:t>Void</w:t>
+      </w:r>
+      <w:proofErr w:type="spellEnd"/>
+      <w:r>
+        <w:rPr>
+          <w:lang w:val="nl-NL"/>
+        </w:rPr>
+        <w:t>”</w:t>
+      </w:r>
+      <w:r>
+        <w:rPr>
+          <w:lang w:val="nl-NL"/>
+        </w:rPr>
+        <w:br/>
+        <w:t>draw(){} – wordt meerdere keren per seconde om het scherm te tekenen moet met “setup”</w:t>
+      </w:r>
+    </w:p>
+    <w:p>
+      <w:pPr>
+        <w:rPr>
+          <w:lang w:val="nl-NL"/>
+        </w:rPr>
+      </w:pPr>
+      <w:proofErr w:type="spellStart"/>
+      <w:r>
+        <w:rPr>
+          <w:lang w:val="nl-NL"/>
+        </w:rPr>
+        <w:lastRenderedPageBreak/>
+        <w:t>void</w:t>
+      </w:r>
+      <w:proofErr w:type="spellEnd"/>
+      <w:r>
+        <w:rPr>
+          <w:lang w:val="nl-NL"/>
+        </w:rPr>
+        <w:t xml:space="preserve"> </w:t>
+      </w:r>
+      <w:proofErr w:type="spellStart"/>
+      <w:r>
+        <w:rPr>
+          <w:lang w:val="nl-NL"/>
+        </w:rPr>
+        <w:t>srw</w:t>
+      </w:r>
+      <w:proofErr w:type="spellEnd"/>
     </w:p>
     <w:p>
       <w:pPr>

</xml_diff>

<commit_message>
H11 full WIP optionals
</commit_message>
<xml_diff>
--- a/Cheatsheet/Cheatsheet.docx
+++ b/Cheatsheet/Cheatsheet.docx
@@ -392,8 +392,15 @@
           <w:lang w:val="en-US"/>
         </w:rPr>
         <w:tab/>
+      </w:r>
+      <w:proofErr w:type="spellStart"/>
+      <w:r>
+        <w:rPr>
+          <w:lang w:val="en-US"/>
+        </w:rPr>
         <w:t>true</w:t>
       </w:r>
+      <w:proofErr w:type="spellEnd"/>
     </w:p>
     <w:p>
       <w:pPr>
@@ -686,6 +693,235 @@
         </w:rPr>
         <w:br/>
         <w:t>draw(){} – wordt meerdere keren per seconde om het scherm te tekenen moet met “setup”</w:t>
+      </w:r>
+    </w:p>
+    <w:p>
+      <w:pPr>
+        <w:rPr>
+          <w:lang w:val="nl-NL"/>
+        </w:rPr>
+      </w:pPr>
+    </w:p>
+    <w:p>
+      <w:pPr>
+        <w:rPr>
+          <w:lang w:val="nl-NL"/>
+        </w:rPr>
+      </w:pPr>
+      <w:r>
+        <w:rPr>
+          <w:lang w:val="nl-NL"/>
+        </w:rPr>
+        <w:t xml:space="preserve">als je bij </w:t>
+      </w:r>
+      <w:proofErr w:type="spellStart"/>
+      <w:r>
+        <w:rPr>
+          <w:lang w:val="nl-NL"/>
+        </w:rPr>
+        <w:t>void</w:t>
+      </w:r>
+      <w:proofErr w:type="spellEnd"/>
+      <w:r>
+        <w:rPr>
+          <w:lang w:val="nl-NL"/>
+        </w:rPr>
+        <w:t xml:space="preserve"> setup een getallen </w:t>
+      </w:r>
+      <w:proofErr w:type="spellStart"/>
+      <w:r>
+        <w:rPr>
+          <w:lang w:val="nl-NL"/>
+        </w:rPr>
+        <w:t>add</w:t>
+      </w:r>
+      <w:proofErr w:type="spellEnd"/>
+      <w:r>
+        <w:rPr>
+          <w:lang w:val="nl-NL"/>
+        </w:rPr>
+        <w:t xml:space="preserve"> krijg je een parameter in dit geval een getal.</w:t>
+      </w:r>
+      <w:r>
+        <w:rPr>
+          <w:lang w:val="nl-NL"/>
+        </w:rPr>
+        <w:br/>
+        <w:t>voorbeeld: “getal (4,7,10);”</w:t>
+      </w:r>
+    </w:p>
+    <w:p>
+      <w:pPr>
+        <w:rPr>
+          <w:lang w:val="nl-NL"/>
+        </w:rPr>
+      </w:pPr>
+    </w:p>
+    <w:p>
+      <w:pPr>
+        <w:rPr>
+          <w:lang w:val="nl-NL"/>
+        </w:rPr>
+      </w:pPr>
+      <w:r>
+        <w:rPr>
+          <w:lang w:val="nl-NL"/>
+        </w:rPr>
+        <w:t>om een array te maken, gebruikt je “int [] naam”</w:t>
+      </w:r>
+      <w:r>
+        <w:rPr>
+          <w:lang w:val="nl-NL"/>
+        </w:rPr>
+        <w:br/>
+        <w:t>Als je meteen een waarde wilt toevoegen dan doe je “int [] naam = {1,2,3,4,5 ect}”</w:t>
+      </w:r>
+    </w:p>
+    <w:p>
+      <w:pPr>
+        <w:rPr>
+          <w:lang w:val="nl-NL"/>
+        </w:rPr>
+      </w:pPr>
+      <w:r>
+        <w:rPr>
+          <w:lang w:val="nl-NL"/>
+        </w:rPr>
+        <w:t>Een array zit er altijd een cijfer onder dus als je cijfer 5 wilt select je 4. Want array begint op 0</w:t>
+      </w:r>
+    </w:p>
+    <w:p>
+      <w:pPr>
+        <w:rPr>
+          <w:lang w:val="nl-NL"/>
+        </w:rPr>
+      </w:pPr>
+    </w:p>
+    <w:p>
+      <w:pPr>
+        <w:rPr>
+          <w:lang w:val="nl-NL"/>
+        </w:rPr>
+      </w:pPr>
+      <w:r>
+        <w:rPr>
+          <w:lang w:val="nl-NL"/>
+        </w:rPr>
+        <w:t xml:space="preserve">Als je een tafel wilt maken met array moet je gebruik maken van de </w:t>
+      </w:r>
+      <w:proofErr w:type="spellStart"/>
+      <w:r>
+        <w:rPr>
+          <w:lang w:val="nl-NL"/>
+        </w:rPr>
+        <w:t>for</w:t>
+      </w:r>
+      <w:proofErr w:type="spellEnd"/>
+      <w:r>
+        <w:rPr>
+          <w:lang w:val="nl-NL"/>
+        </w:rPr>
+        <w:t xml:space="preserve"> loop</w:t>
+      </w:r>
+      <w:r>
+        <w:rPr>
+          <w:lang w:val="nl-NL"/>
+        </w:rPr>
+        <w:br/>
+        <w:t xml:space="preserve">voorbeeld : int = 0; i &lt; </w:t>
+      </w:r>
+      <w:proofErr w:type="spellStart"/>
+      <w:r>
+        <w:rPr>
+          <w:lang w:val="nl-NL"/>
+        </w:rPr>
+        <w:t>naam.length</w:t>
+      </w:r>
+      <w:proofErr w:type="spellEnd"/>
+      <w:r>
+        <w:rPr>
+          <w:lang w:val="nl-NL"/>
+        </w:rPr>
+        <w:t>; i++</w:t>
+      </w:r>
+      <w:r>
+        <w:rPr>
+          <w:lang w:val="nl-NL"/>
+        </w:rPr>
+        <w:br/>
+      </w:r>
+      <w:r>
+        <w:rPr>
+          <w:lang w:val="nl-NL"/>
+        </w:rPr>
+        <w:tab/>
+      </w:r>
+      <w:r>
+        <w:rPr>
+          <w:lang w:val="nl-NL"/>
+        </w:rPr>
+        <w:tab/>
+        <w:t>naam[i] = begin getal +i+*getal</w:t>
+      </w:r>
+    </w:p>
+    <w:p>
+      <w:pPr>
+        <w:rPr>
+          <w:lang w:val="nl-NL"/>
+        </w:rPr>
+      </w:pPr>
+      <w:r>
+        <w:rPr>
+          <w:lang w:val="nl-NL"/>
+        </w:rPr>
+        <w:t xml:space="preserve">Begin getal + *getal het zelfde = Een tafel </w:t>
+      </w:r>
+    </w:p>
+    <w:p>
+      <w:pPr>
+        <w:rPr>
+          <w:lang w:val="nl-NL"/>
+        </w:rPr>
+      </w:pPr>
+      <w:r>
+        <w:rPr>
+          <w:lang w:val="nl-NL"/>
+        </w:rPr>
+        <w:t xml:space="preserve">Dus als je 7 + i *7 doet = 7,14,21,28 ect </w:t>
+      </w:r>
+      <w:proofErr w:type="spellStart"/>
+      <w:r>
+        <w:rPr>
+          <w:lang w:val="nl-NL"/>
+        </w:rPr>
+        <w:t>ect</w:t>
+      </w:r>
+      <w:proofErr w:type="spellEnd"/>
+      <w:r>
+        <w:rPr>
+          <w:lang w:val="nl-NL"/>
+        </w:rPr>
+        <w:t xml:space="preserve"> tot 70</w:t>
+      </w:r>
+    </w:p>
+    <w:p>
+      <w:pPr>
+        <w:rPr>
+          <w:lang w:val="nl-NL"/>
+        </w:rPr>
+      </w:pPr>
+    </w:p>
+    <w:p>
+      <w:pPr>
+        <w:rPr>
+          <w:lang w:val="nl-NL"/>
+        </w:rPr>
+      </w:pPr>
+      <w:r>
+        <w:rPr>
+          <w:lang w:val="nl-NL"/>
+        </w:rPr>
+        <w:t>Als je code aan het maken bent voor het opzoeken van een naam. Gebruik je String</w:t>
       </w:r>
     </w:p>
     <w:p>

</xml_diff>